<commit_message>
further code quality improvement
</commit_message>
<xml_diff>
--- a/Report/report.docx
+++ b/Report/report.docx
@@ -178,23 +178,21 @@
           <w:lang w:val="it-IT"/>
         </w:rPr>
       </w:pPr>
-      <w:proofErr w:type="spellStart"/>
       <w:r>
         <w:rPr>
           <w:sz w:val="40"/>
           <w:szCs w:val="40"/>
           <w:lang w:val="it-IT"/>
         </w:rPr>
-        <w:t>Student</w:t>
-      </w:r>
-      <w:proofErr w:type="spellEnd"/>
+        <w:t>Student ID</w:t>
+      </w:r>
       <w:r>
         <w:rPr>
           <w:sz w:val="40"/>
           <w:szCs w:val="40"/>
           <w:lang w:val="it-IT"/>
         </w:rPr>
-        <w:t xml:space="preserve"> ID</w:t>
+        <w:t>:</w:t>
       </w:r>
       <w:r>
         <w:rPr>
@@ -202,24 +200,16 @@
           <w:szCs w:val="40"/>
           <w:lang w:val="it-IT"/>
         </w:rPr>
-        <w:t>:</w:t>
-      </w:r>
-      <w:r>
+        <w:t xml:space="preserve"> M00696513</w:t>
+      </w:r>
+    </w:p>
+    <w:p>
+      <w:pPr>
         <w:rPr>
           <w:sz w:val="40"/>
           <w:szCs w:val="40"/>
           <w:lang w:val="it-IT"/>
         </w:rPr>
-        <w:t xml:space="preserve"> M00696513</w:t>
-      </w:r>
-    </w:p>
-    <w:p>
-      <w:pPr>
-        <w:rPr>
-          <w:sz w:val="40"/>
-          <w:szCs w:val="40"/>
-          <w:lang w:val="it-IT"/>
-        </w:rPr>
       </w:pPr>
     </w:p>
     <w:p>
@@ -329,25 +319,7 @@
           <w:szCs w:val="22"/>
           <w:lang w:val="en-US"/>
         </w:rPr>
-        <w:t xml:space="preserve">The purpose of this project is to create a machine learning model capable of </w:t>
-      </w:r>
-      <w:proofErr w:type="spellStart"/>
-      <w:r>
-        <w:rPr>
-          <w:sz w:val="22"/>
-          <w:szCs w:val="22"/>
-          <w:lang w:val="en-US"/>
-        </w:rPr>
-        <w:t>categorising</w:t>
-      </w:r>
-      <w:proofErr w:type="spellEnd"/>
-      <w:r>
-        <w:rPr>
-          <w:sz w:val="22"/>
-          <w:szCs w:val="22"/>
-          <w:lang w:val="en-US"/>
-        </w:rPr>
-        <w:t xml:space="preserve"> and predicting handwritten </w:t>
+        <w:t xml:space="preserve">The purpose of this project is to create a machine learning model capable of categorising and predicting handwritten </w:t>
       </w:r>
       <w:r>
         <w:rPr>
@@ -419,25 +391,7 @@
           <w:szCs w:val="22"/>
           <w:lang w:val="en-US"/>
         </w:rPr>
-        <w:t xml:space="preserve">Additionally, this architecture is implemented with an optimizer called ADAM, which </w:t>
-      </w:r>
-      <w:proofErr w:type="spellStart"/>
-      <w:r>
-        <w:rPr>
-          <w:sz w:val="22"/>
-          <w:szCs w:val="22"/>
-          <w:lang w:val="en-US"/>
-        </w:rPr>
-        <w:t>stabilises</w:t>
-      </w:r>
-      <w:proofErr w:type="spellEnd"/>
-      <w:r>
-        <w:rPr>
-          <w:sz w:val="22"/>
-          <w:szCs w:val="22"/>
-          <w:lang w:val="en-US"/>
-        </w:rPr>
-        <w:t xml:space="preserve"> and enhances the gradient descent approach during back propagation, hence enhancing training and generating better results.</w:t>
+        <w:t>Additionally, this architecture is implemented with an optimizer called ADAM, which stabilises and enhances the gradient descent approach during back propagation, hence enhancing training and generating better results.</w:t>
       </w:r>
     </w:p>
     <w:p>
@@ -832,7 +786,39 @@
           <w:szCs w:val="22"/>
           <w:lang w:val="en-US"/>
         </w:rPr>
-        <w:t>Choosing which network type to use might be difficult for a deep learning newbie. There are many network types to choose from, and new approaches are introduced regularly.</w:t>
+        <w:t xml:space="preserve">Choosing which network type to use might be difficult for a </w:t>
+      </w:r>
+      <w:r>
+        <w:rPr>
+          <w:sz w:val="22"/>
+          <w:szCs w:val="22"/>
+          <w:lang w:val="en-US"/>
+        </w:rPr>
+        <w:t xml:space="preserve">first </w:t>
+      </w:r>
+      <w:r>
+        <w:rPr>
+          <w:sz w:val="22"/>
+          <w:szCs w:val="22"/>
+          <w:lang w:val="en-US"/>
+        </w:rPr>
+        <w:t xml:space="preserve">deep learning </w:t>
+      </w:r>
+      <w:r>
+        <w:rPr>
+          <w:sz w:val="22"/>
+          <w:szCs w:val="22"/>
+          <w:lang w:val="en-US"/>
+        </w:rPr>
+        <w:t>approach</w:t>
+      </w:r>
+      <w:r>
+        <w:rPr>
+          <w:sz w:val="22"/>
+          <w:szCs w:val="22"/>
+          <w:lang w:val="en-US"/>
+        </w:rPr>
+        <w:t>. There are many network types to choose from, and new approaches are introduced regularly.</w:t>
       </w:r>
     </w:p>
     <w:p>
@@ -1003,49 +989,15 @@
         </w:rPr>
         <w:t xml:space="preserve"> </w:t>
       </w:r>
-      <w:proofErr w:type="spellStart"/>
-      <w:r>
-        <w:rPr>
-          <w:b/>
-          <w:bCs/>
-          <w:sz w:val="22"/>
-          <w:szCs w:val="22"/>
-          <w:lang w:val="en-US"/>
-        </w:rPr>
-        <w:t>Multy</w:t>
-      </w:r>
-      <w:proofErr w:type="spellEnd"/>
-      <w:r>
-        <w:rPr>
-          <w:b/>
-          <w:bCs/>
-          <w:sz w:val="22"/>
-          <w:szCs w:val="22"/>
-          <w:lang w:val="en-US"/>
-        </w:rPr>
-        <w:t xml:space="preserve"> Layer </w:t>
-      </w:r>
-      <w:proofErr w:type="spellStart"/>
-      <w:r>
-        <w:rPr>
-          <w:b/>
-          <w:bCs/>
-          <w:sz w:val="22"/>
-          <w:szCs w:val="22"/>
-          <w:lang w:val="en-US"/>
-        </w:rPr>
-        <w:t>perceptrons</w:t>
-      </w:r>
-      <w:proofErr w:type="spellEnd"/>
-      <w:r>
-        <w:rPr>
-          <w:b/>
-          <w:bCs/>
-          <w:sz w:val="22"/>
-          <w:szCs w:val="22"/>
-          <w:lang w:val="en-US"/>
-        </w:rPr>
-        <w:t xml:space="preserve"> (MLPs)</w:t>
+      <w:r>
+        <w:rPr>
+          <w:b/>
+          <w:bCs/>
+          <w:sz w:val="22"/>
+          <w:szCs w:val="22"/>
+          <w:lang w:val="en-US"/>
+        </w:rPr>
+        <w:t>Multy Layer perceptrons (MLPs)</w:t>
       </w:r>
     </w:p>
     <w:p>
@@ -1693,39 +1645,6 @@
       <w:pPr>
         <w:jc w:val="both"/>
         <w:rPr>
-          <w:noProof/>
-          <w:sz w:val="22"/>
-          <w:szCs w:val="22"/>
-          <w:lang w:val="en-US"/>
-        </w:rPr>
-      </w:pPr>
-    </w:p>
-    <w:p>
-      <w:pPr>
-        <w:jc w:val="both"/>
-        <w:rPr>
-          <w:noProof/>
-          <w:sz w:val="22"/>
-          <w:szCs w:val="22"/>
-          <w:lang w:val="en-US"/>
-        </w:rPr>
-      </w:pPr>
-    </w:p>
-    <w:p>
-      <w:pPr>
-        <w:jc w:val="both"/>
-        <w:rPr>
-          <w:noProof/>
-          <w:sz w:val="22"/>
-          <w:szCs w:val="22"/>
-          <w:lang w:val="en-US"/>
-        </w:rPr>
-      </w:pPr>
-    </w:p>
-    <w:p>
-      <w:pPr>
-        <w:jc w:val="both"/>
-        <w:rPr>
           <w:b/>
           <w:bCs/>
           <w:color w:val="4BACC6" w:themeColor="accent5"/>
@@ -1743,6 +1662,7 @@
           <w:szCs w:val="28"/>
           <w:lang w:val="en-US"/>
         </w:rPr>
+        <w:lastRenderedPageBreak/>
         <w:t>CNN</w:t>
       </w:r>
     </w:p>
@@ -1986,7 +1906,6 @@
         <w:rPr>
           <w:noProof/>
         </w:rPr>
-        <w:lastRenderedPageBreak/>
         <w:drawing>
           <wp:anchor distT="0" distB="0" distL="114300" distR="114300" simplePos="0" relativeHeight="251659264" behindDoc="1" locked="0" layoutInCell="1" allowOverlap="1" wp14:anchorId="05895086" wp14:editId="321ABEB7">
             <wp:simplePos x="0" y="0"/>
@@ -2148,7 +2067,17 @@
           <w:szCs w:val="22"/>
           <w:lang w:val="en-US"/>
         </w:rPr>
-        <w:t>Momentum: This approach accelerates the gradient descent process by taking into account the gradients' exponentially weighted average. Using averages accelerates the algorithm's convergence to the minima.</w:t>
+        <w:t xml:space="preserve">Momentum: This approach accelerates the gradient descent process by taking into account the gradients' exponentially weighted average. </w:t>
+      </w:r>
+      <w:r>
+        <w:rPr>
+          <w:noProof/>
+          <w:sz w:val="22"/>
+          <w:szCs w:val="22"/>
+          <w:lang w:val="en-US"/>
+        </w:rPr>
+        <w:lastRenderedPageBreak/>
+        <w:t>Using averages accelerates the algorithm's convergence to the minima.</w:t>
       </w:r>
       <w:r>
         <w:rPr>
@@ -2375,7 +2304,35 @@
           <w:sz w:val="22"/>
           <w:szCs w:val="22"/>
         </w:rPr>
-        <w:t>The first convolutional layer was created using 32 filters (nodes), a kernel by 2X2, and Google's MISH activation function.</w:t>
+        <w:t xml:space="preserve">The first convolutional layer was created using 32 filters (nodes), a kernel by 2X2, and </w:t>
+      </w:r>
+      <w:r>
+        <w:rPr>
+          <w:sz w:val="22"/>
+          <w:szCs w:val="22"/>
+        </w:rPr>
+        <w:t xml:space="preserve">a </w:t>
+      </w:r>
+      <w:r>
+        <w:rPr>
+          <w:sz w:val="22"/>
+          <w:szCs w:val="22"/>
+        </w:rPr>
+        <w:t>Leaky</w:t>
+      </w:r>
+      <w:r>
+        <w:rPr>
+          <w:sz w:val="22"/>
+          <w:szCs w:val="22"/>
+        </w:rPr>
+        <w:t xml:space="preserve"> RELU</w:t>
+      </w:r>
+      <w:r>
+        <w:rPr>
+          <w:sz w:val="22"/>
+          <w:szCs w:val="22"/>
+        </w:rPr>
+        <w:t xml:space="preserve"> activation function.</w:t>
       </w:r>
     </w:p>
     <w:p>
@@ -2425,23 +2382,7 @@
           <w:sz w:val="22"/>
           <w:szCs w:val="22"/>
         </w:rPr>
-        <w:t xml:space="preserve">The fully connected layer, also known as </w:t>
-      </w:r>
-      <w:proofErr w:type="spellStart"/>
-      <w:r>
-        <w:rPr>
-          <w:sz w:val="22"/>
-          <w:szCs w:val="22"/>
-        </w:rPr>
-        <w:t>DenseNet</w:t>
-      </w:r>
-      <w:proofErr w:type="spellEnd"/>
-      <w:r>
-        <w:rPr>
-          <w:sz w:val="22"/>
-          <w:szCs w:val="22"/>
-        </w:rPr>
-        <w:t>, utilises 128 nodes and the same activation function as the previous layer</w:t>
+        <w:t>The fully connected layer, also known as DenseNet, utilises 128 nodes and the same activation function as the previous layer</w:t>
       </w:r>
       <w:r>
         <w:rPr>
@@ -2480,7 +2421,6 @@
           <w:sz w:val="22"/>
           <w:szCs w:val="22"/>
         </w:rPr>
-        <w:lastRenderedPageBreak/>
         <w:t>The last layer, namely the output layer, has as many nodes as categories need, which is 10, and this time, by using an activation function called SoftMax, which is often employed as the final layer's activation function.</w:t>
       </w:r>
     </w:p>
@@ -2531,7 +2471,7 @@
           <w:sz w:val="22"/>
           <w:szCs w:val="22"/>
         </w:rPr>
-        <w:t xml:space="preserve">To conclude, the Learning rate was set with a value of 0.001, the mini-batch was equals to 2 and epochs used by </w:t>
+        <w:t xml:space="preserve">To conclude, the Learning rate was set with a value of 0.001, the mini-batch was equals to </w:t>
       </w:r>
       <w:r>
         <w:rPr>
@@ -2539,6 +2479,20 @@
           <w:szCs w:val="22"/>
         </w:rPr>
         <w:t>4</w:t>
+      </w:r>
+      <w:r>
+        <w:rPr>
+          <w:sz w:val="22"/>
+          <w:szCs w:val="22"/>
+        </w:rPr>
+        <w:t xml:space="preserve"> and epochs used by </w:t>
+      </w:r>
+      <w:r>
+        <w:rPr>
+          <w:sz w:val="22"/>
+          <w:szCs w:val="22"/>
+        </w:rPr>
+        <w:t>5</w:t>
       </w:r>
       <w:r>
         <w:rPr>
@@ -2667,6 +2621,7 @@
           <w:szCs w:val="28"/>
           <w:lang w:val="en-US"/>
         </w:rPr>
+        <w:lastRenderedPageBreak/>
         <w:t>TEST</w:t>
       </w:r>
       <w:r>
@@ -3021,7 +2976,33 @@
           <w:szCs w:val="22"/>
           <w:lang w:val="en-US"/>
         </w:rPr>
-        <w:t>the Dataset 1 for 40 Epochs</w:t>
+        <w:t xml:space="preserve">the Dataset 1 for </w:t>
+      </w:r>
+      <w:r>
+        <w:rPr>
+          <w:b/>
+          <w:bCs/>
+          <w:i/>
+          <w:iCs/>
+          <w:color w:val="595959" w:themeColor="text1" w:themeTint="A6"/>
+          <w:sz w:val="22"/>
+          <w:szCs w:val="22"/>
+          <w:lang w:val="en-US"/>
+        </w:rPr>
+        <w:t>5</w:t>
+      </w:r>
+      <w:r>
+        <w:rPr>
+          <w:b/>
+          <w:bCs/>
+          <w:i/>
+          <w:iCs/>
+          <w:color w:val="595959" w:themeColor="text1" w:themeTint="A6"/>
+          <w:sz w:val="22"/>
+          <w:szCs w:val="22"/>
+          <w:lang w:val="en-US"/>
+        </w:rPr>
+        <w:t>0 Epochs</w:t>
       </w:r>
       <w:r>
         <w:rPr>
@@ -3172,7 +3153,7 @@
           <w:szCs w:val="22"/>
           <w:lang w:val="en-US"/>
         </w:rPr>
-        <w:t>40</w:t>
+        <w:t>72</w:t>
       </w:r>
       <w:r>
         <w:rPr>
@@ -3247,7 +3228,7 @@
           <w:szCs w:val="22"/>
           <w:lang w:val="en-US"/>
         </w:rPr>
-        <w:t>the Dataset 2 for 40 Epochs</w:t>
+        <w:t xml:space="preserve">the Dataset 2 for </w:t>
       </w:r>
       <w:r>
         <w:rPr>
@@ -3260,7 +3241,7 @@
           <w:szCs w:val="22"/>
           <w:lang w:val="en-US"/>
         </w:rPr>
-        <w:t xml:space="preserve"> and then </w:t>
+        <w:t>5</w:t>
       </w:r>
       <w:r>
         <w:rPr>
@@ -3273,7 +3254,7 @@
           <w:szCs w:val="22"/>
           <w:lang w:val="en-US"/>
         </w:rPr>
-        <w:t>performing</w:t>
+        <w:t>0 Epochs</w:t>
       </w:r>
       <w:r>
         <w:rPr>
@@ -3286,6 +3267,32 @@
           <w:szCs w:val="22"/>
           <w:lang w:val="en-US"/>
         </w:rPr>
+        <w:t xml:space="preserve"> and then </w:t>
+      </w:r>
+      <w:r>
+        <w:rPr>
+          <w:b/>
+          <w:bCs/>
+          <w:i/>
+          <w:iCs/>
+          <w:color w:val="595959" w:themeColor="text1" w:themeTint="A6"/>
+          <w:sz w:val="22"/>
+          <w:szCs w:val="22"/>
+          <w:lang w:val="en-US"/>
+        </w:rPr>
+        <w:t>performing</w:t>
+      </w:r>
+      <w:r>
+        <w:rPr>
+          <w:b/>
+          <w:bCs/>
+          <w:i/>
+          <w:iCs/>
+          <w:color w:val="595959" w:themeColor="text1" w:themeTint="A6"/>
+          <w:sz w:val="22"/>
+          <w:szCs w:val="22"/>
+          <w:lang w:val="en-US"/>
+        </w:rPr>
         <w:t xml:space="preserve"> the validation on Dataset 1</w:t>
       </w:r>
     </w:p>
@@ -3301,18 +3308,19 @@
       </w:pPr>
       <w:r>
         <w:rPr>
+          <w:i/>
+          <w:iCs/>
           <w:noProof/>
           <w:color w:val="595959" w:themeColor="text1" w:themeTint="A6"/>
           <w:sz w:val="22"/>
           <w:szCs w:val="22"/>
           <w:lang w:val="en-US"/>
         </w:rPr>
-        <w:lastRenderedPageBreak/>
         <w:drawing>
-          <wp:inline distT="0" distB="0" distL="0" distR="0" wp14:anchorId="401FBA1B" wp14:editId="02E6E93A">
-            <wp:extent cx="6172200" cy="1361402"/>
+          <wp:inline distT="0" distB="0" distL="0" distR="0" wp14:anchorId="0079866A" wp14:editId="0C137166">
+            <wp:extent cx="6153150" cy="1375243"/>
             <wp:effectExtent l="0" t="0" r="0" b="0"/>
-            <wp:docPr id="6" name="Immagine 6"/>
+            <wp:docPr id="5" name="Immagine 5"/>
             <wp:cNvGraphicFramePr>
               <a:graphicFrameLocks xmlns:a="http://schemas.openxmlformats.org/drawingml/2006/main" noChangeAspect="1"/>
             </wp:cNvGraphicFramePr>
@@ -3320,7 +3328,7 @@
               <a:graphicData uri="http://schemas.openxmlformats.org/drawingml/2006/picture">
                 <pic:pic xmlns:pic="http://schemas.openxmlformats.org/drawingml/2006/picture">
                   <pic:nvPicPr>
-                    <pic:cNvPr id="0" name="Picture 7"/>
+                    <pic:cNvPr id="0" name="Picture 5"/>
                     <pic:cNvPicPr>
                       <a:picLocks noChangeAspect="1" noChangeArrowheads="1"/>
                     </pic:cNvPicPr>
@@ -3333,13 +3341,13 @@
                         </a:ext>
                       </a:extLst>
                     </a:blip>
-                    <a:srcRect r="41387"/>
+                    <a:srcRect r="32399"/>
                     <a:stretch/>
                   </pic:blipFill>
                   <pic:spPr bwMode="auto">
                     <a:xfrm>
                       <a:off x="0" y="0"/>
-                      <a:ext cx="6277914" cy="1384719"/>
+                      <a:ext cx="6217189" cy="1389556"/>
                     </a:xfrm>
                     <a:prstGeom prst="rect">
                       <a:avLst/>

</xml_diff>